<commit_message>
found out new pin restrictions
</commit_message>
<xml_diff>
--- a/Documentation/ESP Pin Mapping Notes.docx
+++ b/Documentation/ESP Pin Mapping Notes.docx
@@ -299,6 +299,7 @@
         <w:tc>
           <w:tcPr>
             <w:tcW w:w="878" w:type="dxa"/>
+            <w:shd w:val="clear" w:color="auto" w:fill="4C94D8" w:themeFill="text2" w:themeFillTint="80"/>
           </w:tcPr>
           <w:p>
             <w:r>
@@ -309,6 +310,7 @@
         <w:tc>
           <w:tcPr>
             <w:tcW w:w="878" w:type="dxa"/>
+            <w:shd w:val="clear" w:color="auto" w:fill="E97132" w:themeFill="accent2"/>
           </w:tcPr>
           <w:p>
             <w:pPr>
@@ -327,6 +329,7 @@
         <w:tc>
           <w:tcPr>
             <w:tcW w:w="878" w:type="dxa"/>
+            <w:shd w:val="clear" w:color="auto" w:fill="4C94D8" w:themeFill="text2" w:themeFillTint="80"/>
           </w:tcPr>
           <w:p>
             <w:r>
@@ -358,6 +361,7 @@
         <w:tc>
           <w:tcPr>
             <w:tcW w:w="878" w:type="dxa"/>
+            <w:shd w:val="clear" w:color="auto" w:fill="4C94D8" w:themeFill="text2" w:themeFillTint="80"/>
           </w:tcPr>
           <w:p>
             <w:r>
@@ -386,6 +390,7 @@
         <w:tc>
           <w:tcPr>
             <w:tcW w:w="878" w:type="dxa"/>
+            <w:shd w:val="clear" w:color="auto" w:fill="4C94D8" w:themeFill="text2" w:themeFillTint="80"/>
           </w:tcPr>
           <w:p>
             <w:r>
@@ -396,6 +401,7 @@
         <w:tc>
           <w:tcPr>
             <w:tcW w:w="878" w:type="dxa"/>
+            <w:shd w:val="clear" w:color="auto" w:fill="4C94D8" w:themeFill="text2" w:themeFillTint="80"/>
           </w:tcPr>
           <w:p>
             <w:pPr>
@@ -417,6 +423,7 @@
         <w:tc>
           <w:tcPr>
             <w:tcW w:w="878" w:type="dxa"/>
+            <w:shd w:val="clear" w:color="auto" w:fill="E97132" w:themeFill="accent2"/>
           </w:tcPr>
           <w:p>
             <w:r>
@@ -446,6 +453,7 @@
         <w:tc>
           <w:tcPr>
             <w:tcW w:w="878" w:type="dxa"/>
+            <w:shd w:val="clear" w:color="auto" w:fill="4C94D8" w:themeFill="text2" w:themeFillTint="80"/>
           </w:tcPr>
           <w:p>
             <w:r>
@@ -456,6 +464,7 @@
         <w:tc>
           <w:tcPr>
             <w:tcW w:w="878" w:type="dxa"/>
+            <w:shd w:val="clear" w:color="auto" w:fill="E97132" w:themeFill="accent2"/>
           </w:tcPr>
           <w:p>
             <w:pPr>
@@ -536,13 +545,13 @@
     <w:tbl>
       <w:tblPr>
         <w:tblStyle w:val="TableGrid"/>
-        <w:tblW w:w="4365" w:type="dxa"/>
+        <w:tblW w:w="4957" w:type="dxa"/>
         <w:tblLayout w:type="fixed"/>
         <w:tblLook w:val="06A0" w:firstRow="1" w:lastRow="0" w:firstColumn="1" w:lastColumn="0" w:noHBand="1" w:noVBand="1"/>
       </w:tblPr>
       <w:tblGrid>
         <w:gridCol w:w="645"/>
-        <w:gridCol w:w="3720"/>
+        <w:gridCol w:w="4312"/>
       </w:tblGrid>
       <w:tr>
         <w:trPr>
@@ -557,7 +566,7 @@
         </w:tc>
         <w:tc>
           <w:tcPr>
-            <w:tcW w:w="3720" w:type="dxa"/>
+            <w:tcW w:w="4312" w:type="dxa"/>
           </w:tcPr>
           <w:p>
             <w:r>
@@ -582,7 +591,7 @@
         </w:tc>
         <w:tc>
           <w:tcPr>
-            <w:tcW w:w="3720" w:type="dxa"/>
+            <w:tcW w:w="4312" w:type="dxa"/>
           </w:tcPr>
           <w:p>
             <w:r>
@@ -604,7 +613,7 @@
         </w:tc>
         <w:tc>
           <w:tcPr>
-            <w:tcW w:w="3720" w:type="dxa"/>
+            <w:tcW w:w="4312" w:type="dxa"/>
           </w:tcPr>
           <w:p>
             <w:r>
@@ -623,14 +632,41 @@
         <w:tc>
           <w:tcPr>
             <w:tcW w:w="645" w:type="dxa"/>
+            <w:shd w:val="clear" w:color="auto" w:fill="4C94D8" w:themeFill="text2" w:themeFillTint="80"/>
           </w:tcPr>
           <w:p/>
         </w:tc>
         <w:tc>
           <w:tcPr>
-            <w:tcW w:w="3720" w:type="dxa"/>
+            <w:tcW w:w="4312" w:type="dxa"/>
+          </w:tcPr>
+          <w:p>
+            <w:r>
+              <w:t>ADC unavailable when Wi-fi is enabled</w:t>
+            </w:r>
+          </w:p>
+        </w:tc>
+      </w:tr>
+      <w:tr>
+        <w:trPr>
+          <w:trHeight w:val="300"/>
+        </w:trPr>
+        <w:tc>
+          <w:tcPr>
+            <w:tcW w:w="645" w:type="dxa"/>
+            <w:shd w:val="clear" w:color="auto" w:fill="E97132" w:themeFill="accent2"/>
           </w:tcPr>
           <w:p/>
+        </w:tc>
+        <w:tc>
+          <w:tcPr>
+            <w:tcW w:w="4312" w:type="dxa"/>
+          </w:tcPr>
+          <w:p>
+            <w:r>
+              <w:t>State affects boot-up process</w:t>
+            </w:r>
+          </w:p>
         </w:tc>
       </w:tr>
     </w:tbl>
@@ -731,16 +767,8 @@
           <w:rPr>
             <w:rStyle w:val="Hyperlink"/>
           </w:rPr>
-          <w:t xml:space="preserve">Click for </w:t>
+          <w:t>Click for explanation</w:t>
         </w:r>
-        <w:proofErr w:type="spellStart"/>
-        <w:r>
-          <w:rPr>
-            <w:rStyle w:val="Hyperlink"/>
-          </w:rPr>
-          <w:t>explaination</w:t>
-        </w:r>
-        <w:proofErr w:type="spellEnd"/>
       </w:hyperlink>
     </w:p>
     <w:p>
@@ -847,10 +875,82 @@
     </w:p>
     <w:p>
       <w:pPr>
+        <w:pStyle w:val="ListParagraph"/>
+        <w:numPr>
+          <w:ilvl w:val="0"/>
+          <w:numId w:val="3"/>
+        </w:numPr>
+      </w:pPr>
+      <w:r>
+        <w:lastRenderedPageBreak/>
+        <w:t>GPIO5</w:t>
+      </w:r>
+    </w:p>
+    <w:p>
+      <w:pPr>
+        <w:pStyle w:val="ListParagraph"/>
+        <w:numPr>
+          <w:ilvl w:val="0"/>
+          <w:numId w:val="3"/>
+        </w:numPr>
+      </w:pPr>
+      <w:r>
+        <w:t>GPIO</w:t>
+      </w:r>
+      <w:r>
+        <w:t>12</w:t>
+      </w:r>
+    </w:p>
+    <w:p>
+      <w:pPr>
+        <w:pStyle w:val="ListParagraph"/>
+        <w:numPr>
+          <w:ilvl w:val="0"/>
+          <w:numId w:val="3"/>
+        </w:numPr>
+      </w:pPr>
+      <w:r>
+        <w:t>GPIO</w:t>
+      </w:r>
+      <w:r>
+        <w:t>1</w:t>
+      </w:r>
+      <w:r>
+        <w:t>5</w:t>
+      </w:r>
+    </w:p>
+    <w:p>
+      <w:pPr>
+        <w:pStyle w:val="ListParagraph"/>
+        <w:numPr>
+          <w:ilvl w:val="1"/>
+          <w:numId w:val="3"/>
+        </w:numPr>
+      </w:pPr>
+      <w:r>
+        <w:fldChar w:fldCharType="begin"/>
+      </w:r>
+      <w:r>
+        <w:instrText>HYPERLINK "https://lastminuteengineers.com/esp32-pinout-reference/"</w:instrText>
+      </w:r>
+      <w:r>
+        <w:fldChar w:fldCharType="separate"/>
+      </w:r>
+      <w:r>
+        <w:rPr>
+          <w:rStyle w:val="Hyperlink"/>
+        </w:rPr>
+        <w:t>Click for explanation</w:t>
+      </w:r>
+      <w:r>
+        <w:fldChar w:fldCharType="end"/>
+      </w:r>
+    </w:p>
+    <w:p>
+      <w:pPr>
         <w:pStyle w:val="Heading2"/>
       </w:pPr>
       <w:r>
-        <w:lastRenderedPageBreak/>
         <w:t>Peripheral needs</w:t>
       </w:r>
       <w:r>
@@ -1719,7 +1819,11 @@
             <w:tcW w:w="2390" w:type="dxa"/>
             <w:vAlign w:val="center"/>
           </w:tcPr>
-          <w:p/>
+          <w:p>
+            <w:r>
+              <w:t>Limit switch 2</w:t>
+            </w:r>
+          </w:p>
         </w:tc>
       </w:tr>
       <w:tr>
@@ -1767,7 +1871,11 @@
             <w:tcW w:w="2390" w:type="dxa"/>
             <w:vAlign w:val="center"/>
           </w:tcPr>
-          <w:p/>
+          <w:p>
+            <w:r>
+              <w:t>Limit switch 1</w:t>
+            </w:r>
+          </w:p>
         </w:tc>
       </w:tr>
       <w:tr>
@@ -1815,14 +1923,7 @@
             <w:tcW w:w="2390" w:type="dxa"/>
             <w:vAlign w:val="center"/>
           </w:tcPr>
-          <w:p>
-            <w:r>
-              <w:t xml:space="preserve">Limit switch </w:t>
-            </w:r>
-            <w:r>
-              <w:t>2</w:t>
-            </w:r>
-          </w:p>
+          <w:p/>
         </w:tc>
       </w:tr>
       <w:tr>
@@ -1870,11 +1971,7 @@
             <w:tcW w:w="2390" w:type="dxa"/>
             <w:vAlign w:val="center"/>
           </w:tcPr>
-          <w:p>
-            <w:r>
-              <w:t>Limit switch 1</w:t>
-            </w:r>
-          </w:p>
+          <w:p/>
         </w:tc>
       </w:tr>
       <w:tr>
@@ -1888,25 +1985,16 @@
           </w:tcPr>
           <w:p>
             <w:r>
-              <w:t>Driver board</w:t>
-            </w:r>
-            <w:r>
-              <w:t xml:space="preserve"> / </w:t>
-            </w:r>
-          </w:p>
-          <w:p>
-            <w:r>
-              <w:t>5V regulator</w:t>
-            </w:r>
-            <w:r>
-              <w:t xml:space="preserve"> </w:t>
+              <w:t xml:space="preserve">Driver board / </w:t>
+            </w:r>
+          </w:p>
+          <w:p>
+            <w:r>
+              <w:t xml:space="preserve">5V regulator </w:t>
             </w:r>
             <w:proofErr w:type="spellStart"/>
             <w:r>
-              <w:t>G</w:t>
-            </w:r>
-            <w:r>
-              <w:t>nd</w:t>
+              <w:t>Gnd</w:t>
             </w:r>
             <w:proofErr w:type="spellEnd"/>
           </w:p>
@@ -2367,6 +2455,14 @@
     <w:abstractNumId w:val="1"/>
   </w:num>
 </w:numbering>
+</file>
+
+<file path=word/people.xml><?xml version="1.0" encoding="utf-8"?>
+<w15:people xmlns:wpc="http://schemas.microsoft.com/office/word/2010/wordprocessingCanvas" xmlns:cx="http://schemas.microsoft.com/office/drawing/2014/chartex" xmlns:cx1="http://schemas.microsoft.com/office/drawing/2015/9/8/chartex" xmlns:cx2="http://schemas.microsoft.com/office/drawing/2015/10/21/chartex" xmlns:cx3="http://schemas.microsoft.com/office/drawing/2016/5/9/chartex" xmlns:cx4="http://schemas.microsoft.com/office/drawing/2016/5/10/chartex" xmlns:cx5="http://schemas.microsoft.com/office/drawing/2016/5/11/chartex" xmlns:cx6="http://schemas.microsoft.com/office/drawing/2016/5/12/chartex" xmlns:cx7="http://schemas.microsoft.com/office/drawing/2016/5/13/chartex" xmlns:cx8="http://schemas.microsoft.com/office/drawing/2016/5/14/chartex" xmlns:mc="http://schemas.openxmlformats.org/markup-compatibility/2006" xmlns:aink="http://schemas.microsoft.com/office/drawing/2016/ink" xmlns:am3d="http://schemas.microsoft.com/office/drawing/2017/model3d" xmlns:o="urn:schemas-microsoft-com:office:office" xmlns:oel="http://schemas.microsoft.com/office/2019/extlst" xmlns:r="http://schemas.openxmlformats.org/officeDocument/2006/relationships" xmlns:m="http://schemas.openxmlformats.org/officeDocument/2006/math" xmlns:v="urn:schemas-microsoft-com:vml" xmlns:wp14="http://schemas.microsoft.com/office/word/2010/wordprocessingDrawing" xmlns:wp="http://schemas.openxmlformats.org/drawingml/2006/wordprocessingDrawing" xmlns:w10="urn:schemas-microsoft-com:office:word" xmlns:w="http://schemas.openxmlformats.org/wordprocessingml/2006/main" xmlns:w14="http://schemas.microsoft.com/office/word/2010/wordml" xmlns:w15="http://schemas.microsoft.com/office/word/2012/wordml" xmlns:w16cex="http://schemas.microsoft.com/office/word/2018/wordml/cex" xmlns:w16cid="http://schemas.microsoft.com/office/word/2016/wordml/cid" xmlns:w16="http://schemas.microsoft.com/office/word/2018/wordml" xmlns:w16sdtdh="http://schemas.microsoft.com/office/word/2020/wordml/sdtdatahash" xmlns:w16se="http://schemas.microsoft.com/office/word/2015/wordml/symex" xmlns:wpg="http://schemas.microsoft.com/office/word/2010/wordprocessingGroup" xmlns:wpi="http://schemas.microsoft.com/office/word/2010/wordprocessingInk" xmlns:wne="http://schemas.microsoft.com/office/word/2006/wordml" xmlns:wps="http://schemas.microsoft.com/office/word/2010/wordprocessingShape" mc:Ignorable="w14 w15 w16se w16cid w16 w16cex w16sdtdh wp14">
+  <w15:person w15:author="Aidan Williams">
+    <w15:presenceInfo w15:providerId="AD" w15:userId="S::aidan.williams1@students.mq.edu.au::5e25c52f-460c-4605-b4a9-831a9e6e35ba"/>
+  </w15:person>
+</w15:people>
 </file>
 
 <file path=word/styles.xml><?xml version="1.0" encoding="utf-8"?>
@@ -3270,6 +3366,18 @@
       <w:u w:val="single"/>
     </w:rPr>
   </w:style>
+  <w:style w:type="character" w:styleId="UnresolvedMention">
+    <w:name w:val="Unresolved Mention"/>
+    <w:basedOn w:val="DefaultParagraphFont"/>
+    <w:uiPriority w:val="99"/>
+    <w:semiHidden/>
+    <w:unhideWhenUsed/>
+    <w:rsid w:val="00536B62"/>
+    <w:rPr>
+      <w:color w:val="605E5C"/>
+      <w:shd w:val="clear" w:color="auto" w:fill="E1DFDD"/>
+    </w:rPr>
+  </w:style>
 </w:styles>
 </file>
 

</xml_diff>

<commit_message>
Changed some pin mapping
</commit_message>
<xml_diff>
--- a/Documentation/ESP Pin Mapping Notes.docx
+++ b/Documentation/ESP Pin Mapping Notes.docx
@@ -895,10 +895,7 @@
         </w:numPr>
       </w:pPr>
       <w:r>
-        <w:t>GPIO</w:t>
-      </w:r>
-      <w:r>
-        <w:t>12</w:t>
+        <w:t>GPIO12</w:t>
       </w:r>
     </w:p>
     <w:p>
@@ -910,13 +907,7 @@
         </w:numPr>
       </w:pPr>
       <w:r>
-        <w:t>GPIO</w:t>
-      </w:r>
-      <w:r>
-        <w:t>1</w:t>
-      </w:r>
-      <w:r>
-        <w:t>5</w:t>
+        <w:t>GPIO15</w:t>
       </w:r>
     </w:p>
     <w:p>
@@ -927,24 +918,14 @@
           <w:numId w:val="3"/>
         </w:numPr>
       </w:pPr>
-      <w:r>
-        <w:fldChar w:fldCharType="begin"/>
-      </w:r>
-      <w:r>
-        <w:instrText>HYPERLINK "https://lastminuteengineers.com/esp32-pinout-reference/"</w:instrText>
-      </w:r>
-      <w:r>
-        <w:fldChar w:fldCharType="separate"/>
-      </w:r>
-      <w:r>
-        <w:rPr>
-          <w:rStyle w:val="Hyperlink"/>
-        </w:rPr>
-        <w:t>Click for explanation</w:t>
-      </w:r>
-      <w:r>
-        <w:fldChar w:fldCharType="end"/>
-      </w:r>
+      <w:hyperlink r:id="rId10" w:history="1">
+        <w:r>
+          <w:rPr>
+            <w:rStyle w:val="Hyperlink"/>
+          </w:rPr>
+          <w:t>Click for explanation</w:t>
+        </w:r>
+      </w:hyperlink>
     </w:p>
     <w:p>
       <w:pPr>
@@ -1374,7 +1355,11 @@
             <w:shd w:val="clear" w:color="auto" w:fill="BFBFBF" w:themeFill="background1" w:themeFillShade="BF"/>
             <w:vAlign w:val="center"/>
           </w:tcPr>
-          <w:p/>
+          <w:p>
+            <w:r>
+              <w:t>Ultrasonic echo 2</w:t>
+            </w:r>
+          </w:p>
         </w:tc>
         <w:tc>
           <w:tcPr>
@@ -1424,7 +1409,11 @@
             <w:shd w:val="clear" w:color="auto" w:fill="BFBFBF" w:themeFill="background1" w:themeFillShade="BF"/>
             <w:vAlign w:val="center"/>
           </w:tcPr>
-          <w:p/>
+          <w:p>
+            <w:r>
+              <w:t>Ultrasonic echo 1</w:t>
+            </w:r>
+          </w:p>
         </w:tc>
         <w:tc>
           <w:tcPr>
@@ -1472,11 +1461,7 @@
             <w:shd w:val="clear" w:color="auto" w:fill="BFBFBF" w:themeFill="background1" w:themeFillShade="BF"/>
             <w:vAlign w:val="center"/>
           </w:tcPr>
-          <w:p>
-            <w:r>
-              <w:t>Ultrasonic echo 2</w:t>
-            </w:r>
-          </w:p>
+          <w:p/>
         </w:tc>
         <w:tc>
           <w:tcPr>
@@ -1524,11 +1509,7 @@
             <w:shd w:val="clear" w:color="auto" w:fill="BFBFBF" w:themeFill="background1" w:themeFillShade="BF"/>
             <w:vAlign w:val="center"/>
           </w:tcPr>
-          <w:p>
-            <w:r>
-              <w:t>Ultrasonic echo 1</w:t>
-            </w:r>
-          </w:p>
+          <w:p/>
         </w:tc>
         <w:tc>
           <w:tcPr>
@@ -1707,6 +1688,7 @@
         <w:tc>
           <w:tcPr>
             <w:tcW w:w="878" w:type="dxa"/>
+            <w:shd w:val="clear" w:color="auto" w:fill="E97132" w:themeFill="accent2"/>
             <w:vAlign w:val="center"/>
           </w:tcPr>
           <w:p>
@@ -1721,6 +1703,7 @@
         <w:tc>
           <w:tcPr>
             <w:tcW w:w="2390" w:type="dxa"/>
+            <w:shd w:val="clear" w:color="auto" w:fill="E97132" w:themeFill="accent2"/>
             <w:vAlign w:val="center"/>
           </w:tcPr>
           <w:p/>
@@ -1771,7 +1754,11 @@
             <w:tcW w:w="2390" w:type="dxa"/>
             <w:vAlign w:val="center"/>
           </w:tcPr>
-          <w:p/>
+          <w:p>
+            <w:r>
+              <w:t>Limit switch 2</w:t>
+            </w:r>
+          </w:p>
         </w:tc>
       </w:tr>
       <w:tr>
@@ -1821,7 +1808,10 @@
           </w:tcPr>
           <w:p>
             <w:r>
-              <w:t>Limit switch 2</w:t>
+              <w:t xml:space="preserve">Limit switch </w:t>
+            </w:r>
+            <w:r>
+              <w:t>1</w:t>
             </w:r>
           </w:p>
         </w:tc>
@@ -1873,7 +1863,7 @@
           </w:tcPr>
           <w:p>
             <w:r>
-              <w:t>Limit switch 1</w:t>
+              <w:t>Light Sensor</w:t>
             </w:r>
           </w:p>
         </w:tc>
@@ -1885,6 +1875,7 @@
         <w:tc>
           <w:tcPr>
             <w:tcW w:w="2390" w:type="dxa"/>
+            <w:shd w:val="clear" w:color="auto" w:fill="E97132" w:themeFill="accent2"/>
             <w:vAlign w:val="center"/>
           </w:tcPr>
           <w:p>
@@ -1896,6 +1887,7 @@
         <w:tc>
           <w:tcPr>
             <w:tcW w:w="886" w:type="dxa"/>
+            <w:shd w:val="clear" w:color="auto" w:fill="E97132" w:themeFill="accent2"/>
             <w:vAlign w:val="center"/>
           </w:tcPr>
           <w:p>
@@ -1907,6 +1899,7 @@
         <w:tc>
           <w:tcPr>
             <w:tcW w:w="878" w:type="dxa"/>
+            <w:shd w:val="clear" w:color="auto" w:fill="D86DCB" w:themeFill="accent5" w:themeFillTint="99"/>
             <w:vAlign w:val="center"/>
           </w:tcPr>
           <w:p>
@@ -1921,6 +1914,7 @@
         <w:tc>
           <w:tcPr>
             <w:tcW w:w="2390" w:type="dxa"/>
+            <w:shd w:val="clear" w:color="auto" w:fill="D86DCB" w:themeFill="accent5" w:themeFillTint="99"/>
             <w:vAlign w:val="center"/>
           </w:tcPr>
           <w:p/>
@@ -1955,6 +1949,7 @@
         <w:tc>
           <w:tcPr>
             <w:tcW w:w="878" w:type="dxa"/>
+            <w:shd w:val="clear" w:color="auto" w:fill="E97132" w:themeFill="accent2"/>
             <w:vAlign w:val="center"/>
           </w:tcPr>
           <w:p>
@@ -1969,6 +1964,7 @@
         <w:tc>
           <w:tcPr>
             <w:tcW w:w="2390" w:type="dxa"/>
+            <w:shd w:val="clear" w:color="auto" w:fill="E97132" w:themeFill="accent2"/>
             <w:vAlign w:val="center"/>
           </w:tcPr>
           <w:p/>
@@ -3643,6 +3639,26 @@
 </file>
 
 <file path=customXml/item1.xml><?xml version="1.0" encoding="utf-8"?>
+<?mso-contentType ?>
+<FormTemplates xmlns="http://schemas.microsoft.com/sharepoint/v3/contenttype/forms">
+  <Display>DocumentLibraryForm</Display>
+  <Edit>DocumentLibraryForm</Edit>
+  <New>DocumentLibraryForm</New>
+</FormTemplates>
+</file>
+
+<file path=customXml/item2.xml><?xml version="1.0" encoding="utf-8"?>
+<p:properties xmlns:p="http://schemas.microsoft.com/office/2006/metadata/properties" xmlns:xsi="http://www.w3.org/2001/XMLSchema-instance" xmlns:pc="http://schemas.microsoft.com/office/infopath/2007/PartnerControls">
+  <documentManagement>
+    <TaxCatchAll xmlns="79868109-44eb-4a19-9399-62a0a0aa7bba" xsi:nil="true"/>
+    <lcf76f155ced4ddcb4097134ff3c332f xmlns="26b2a768-8cb9-4416-8124-d54af226ff97">
+      <Terms xmlns="http://schemas.microsoft.com/office/infopath/2007/PartnerControls"/>
+    </lcf76f155ced4ddcb4097134ff3c332f>
+  </documentManagement>
+</p:properties>
+</file>
+
+<file path=customXml/item3.xml><?xml version="1.0" encoding="utf-8"?>
 <ct:contentTypeSchema xmlns:ct="http://schemas.microsoft.com/office/2006/metadata/contentType" xmlns:ma="http://schemas.microsoft.com/office/2006/metadata/properties/metaAttributes" ct:_="" ma:_="" ma:contentTypeName="Document" ma:contentTypeID="0x01010070AFF9293B827A498DF9E0FE5B65D033" ma:contentTypeVersion="12" ma:contentTypeDescription="Create a new document." ma:contentTypeScope="" ma:versionID="97e7d549da033f5dd0c30764df103888">
   <xsd:schema xmlns:xsd="http://www.w3.org/2001/XMLSchema" xmlns:xs="http://www.w3.org/2001/XMLSchema" xmlns:p="http://schemas.microsoft.com/office/2006/metadata/properties" xmlns:ns2="26b2a768-8cb9-4416-8124-d54af226ff97" xmlns:ns3="79868109-44eb-4a19-9399-62a0a0aa7bba" targetNamespace="http://schemas.microsoft.com/office/2006/metadata/properties" ma:root="true" ma:fieldsID="1384fe654e0e4f694ace734cee98d642" ns2:_="" ns3:_="">
     <xsd:import namespace="26b2a768-8cb9-4416-8124-d54af226ff97"/>
@@ -3843,27 +3859,26 @@
 </ct:contentTypeSchema>
 </file>
 
-<file path=customXml/item2.xml><?xml version="1.0" encoding="utf-8"?>
-<p:properties xmlns:p="http://schemas.microsoft.com/office/2006/metadata/properties" xmlns:xsi="http://www.w3.org/2001/XMLSchema-instance" xmlns:pc="http://schemas.microsoft.com/office/infopath/2007/PartnerControls">
-  <documentManagement>
-    <TaxCatchAll xmlns="79868109-44eb-4a19-9399-62a0a0aa7bba" xsi:nil="true"/>
-    <lcf76f155ced4ddcb4097134ff3c332f xmlns="26b2a768-8cb9-4416-8124-d54af226ff97">
-      <Terms xmlns="http://schemas.microsoft.com/office/infopath/2007/PartnerControls"/>
-    </lcf76f155ced4ddcb4097134ff3c332f>
-  </documentManagement>
-</p:properties>
+<file path=customXml/itemProps1.xml><?xml version="1.0" encoding="utf-8"?>
+<ds:datastoreItem xmlns:ds="http://schemas.openxmlformats.org/officeDocument/2006/customXml" ds:itemID="{80DAA608-0190-429D-AD41-8CD299B977EE}">
+  <ds:schemaRefs>
+    <ds:schemaRef ds:uri="http://schemas.microsoft.com/sharepoint/v3/contenttype/forms"/>
+  </ds:schemaRefs>
+</ds:datastoreItem>
 </file>
 
-<file path=customXml/item3.xml><?xml version="1.0" encoding="utf-8"?>
-<?mso-contentType ?>
-<FormTemplates xmlns="http://schemas.microsoft.com/sharepoint/v3/contenttype/forms">
-  <Display>DocumentLibraryForm</Display>
-  <Edit>DocumentLibraryForm</Edit>
-  <New>DocumentLibraryForm</New>
-</FormTemplates>
+<file path=customXml/itemProps2.xml><?xml version="1.0" encoding="utf-8"?>
+<ds:datastoreItem xmlns:ds="http://schemas.openxmlformats.org/officeDocument/2006/customXml" ds:itemID="{386DFF91-102C-4921-88E8-4FEA610CF968}">
+  <ds:schemaRefs>
+    <ds:schemaRef ds:uri="http://schemas.microsoft.com/office/2006/metadata/properties"/>
+    <ds:schemaRef ds:uri="http://schemas.microsoft.com/office/infopath/2007/PartnerControls"/>
+    <ds:schemaRef ds:uri="79868109-44eb-4a19-9399-62a0a0aa7bba"/>
+    <ds:schemaRef ds:uri="26b2a768-8cb9-4416-8124-d54af226ff97"/>
+  </ds:schemaRefs>
+</ds:datastoreItem>
 </file>
 
-<file path=customXml/itemProps1.xml><?xml version="1.0" encoding="utf-8"?>
+<file path=customXml/itemProps3.xml><?xml version="1.0" encoding="utf-8"?>
 <ds:datastoreItem xmlns:ds="http://schemas.openxmlformats.org/officeDocument/2006/customXml" ds:itemID="{BF27B258-D6B0-4547-8EFF-7C2DB588988C}">
   <ds:schemaRefs>
     <ds:schemaRef ds:uri="http://schemas.microsoft.com/office/2006/metadata/contentType"/>
@@ -3880,23 +3895,4 @@
     <ds:schemaRef ds:uri="http://schemas.microsoft.com/internal/obd"/>
   </ds:schemaRefs>
 </ds:datastoreItem>
-</file>
-
-<file path=customXml/itemProps2.xml><?xml version="1.0" encoding="utf-8"?>
-<ds:datastoreItem xmlns:ds="http://schemas.openxmlformats.org/officeDocument/2006/customXml" ds:itemID="{386DFF91-102C-4921-88E8-4FEA610CF968}">
-  <ds:schemaRefs>
-    <ds:schemaRef ds:uri="http://schemas.microsoft.com/office/2006/metadata/properties"/>
-    <ds:schemaRef ds:uri="http://schemas.microsoft.com/office/infopath/2007/PartnerControls"/>
-    <ds:schemaRef ds:uri="79868109-44eb-4a19-9399-62a0a0aa7bba"/>
-    <ds:schemaRef ds:uri="26b2a768-8cb9-4416-8124-d54af226ff97"/>
-  </ds:schemaRefs>
-</ds:datastoreItem>
-</file>
-
-<file path=customXml/itemProps3.xml><?xml version="1.0" encoding="utf-8"?>
-<ds:datastoreItem xmlns:ds="http://schemas.openxmlformats.org/officeDocument/2006/customXml" ds:itemID="{80DAA608-0190-429D-AD41-8CD299B977EE}">
-  <ds:schemaRefs>
-    <ds:schemaRef ds:uri="http://schemas.microsoft.com/sharepoint/v3/contenttype/forms"/>
-  </ds:schemaRefs>
-</ds:datastoreItem>
 </file>
</xml_diff>

<commit_message>
Fixed some pin mappings
</commit_message>
<xml_diff>
--- a/Documentation/ESP Pin Mapping Notes.docx
+++ b/Documentation/ESP Pin Mapping Notes.docx
@@ -1544,7 +1544,7 @@
           </w:tcPr>
           <w:p>
             <w:r>
-              <w:t>Piezo buzzer</w:t>
+              <w:t>Status light</w:t>
             </w:r>
           </w:p>
         </w:tc>
@@ -1602,7 +1602,7 @@
           </w:tcPr>
           <w:p>
             <w:r>
-              <w:t>Status light</w:t>
+              <w:t>Piezo buzzer</w:t>
             </w:r>
           </w:p>
         </w:tc>
@@ -3639,26 +3639,6 @@
 </file>
 
 <file path=customXml/item1.xml><?xml version="1.0" encoding="utf-8"?>
-<?mso-contentType ?>
-<FormTemplates xmlns="http://schemas.microsoft.com/sharepoint/v3/contenttype/forms">
-  <Display>DocumentLibraryForm</Display>
-  <Edit>DocumentLibraryForm</Edit>
-  <New>DocumentLibraryForm</New>
-</FormTemplates>
-</file>
-
-<file path=customXml/item2.xml><?xml version="1.0" encoding="utf-8"?>
-<p:properties xmlns:p="http://schemas.microsoft.com/office/2006/metadata/properties" xmlns:xsi="http://www.w3.org/2001/XMLSchema-instance" xmlns:pc="http://schemas.microsoft.com/office/infopath/2007/PartnerControls">
-  <documentManagement>
-    <TaxCatchAll xmlns="79868109-44eb-4a19-9399-62a0a0aa7bba" xsi:nil="true"/>
-    <lcf76f155ced4ddcb4097134ff3c332f xmlns="26b2a768-8cb9-4416-8124-d54af226ff97">
-      <Terms xmlns="http://schemas.microsoft.com/office/infopath/2007/PartnerControls"/>
-    </lcf76f155ced4ddcb4097134ff3c332f>
-  </documentManagement>
-</p:properties>
-</file>
-
-<file path=customXml/item3.xml><?xml version="1.0" encoding="utf-8"?>
 <ct:contentTypeSchema xmlns:ct="http://schemas.microsoft.com/office/2006/metadata/contentType" xmlns:ma="http://schemas.microsoft.com/office/2006/metadata/properties/metaAttributes" ct:_="" ma:_="" ma:contentTypeName="Document" ma:contentTypeID="0x01010070AFF9293B827A498DF9E0FE5B65D033" ma:contentTypeVersion="12" ma:contentTypeDescription="Create a new document." ma:contentTypeScope="" ma:versionID="97e7d549da033f5dd0c30764df103888">
   <xsd:schema xmlns:xsd="http://www.w3.org/2001/XMLSchema" xmlns:xs="http://www.w3.org/2001/XMLSchema" xmlns:p="http://schemas.microsoft.com/office/2006/metadata/properties" xmlns:ns2="26b2a768-8cb9-4416-8124-d54af226ff97" xmlns:ns3="79868109-44eb-4a19-9399-62a0a0aa7bba" targetNamespace="http://schemas.microsoft.com/office/2006/metadata/properties" ma:root="true" ma:fieldsID="1384fe654e0e4f694ace734cee98d642" ns2:_="" ns3:_="">
     <xsd:import namespace="26b2a768-8cb9-4416-8124-d54af226ff97"/>
@@ -3859,10 +3839,41 @@
 </ct:contentTypeSchema>
 </file>
 
+<file path=customXml/item2.xml><?xml version="1.0" encoding="utf-8"?>
+<p:properties xmlns:p="http://schemas.microsoft.com/office/2006/metadata/properties" xmlns:xsi="http://www.w3.org/2001/XMLSchema-instance" xmlns:pc="http://schemas.microsoft.com/office/infopath/2007/PartnerControls">
+  <documentManagement>
+    <TaxCatchAll xmlns="79868109-44eb-4a19-9399-62a0a0aa7bba" xsi:nil="true"/>
+    <lcf76f155ced4ddcb4097134ff3c332f xmlns="26b2a768-8cb9-4416-8124-d54af226ff97">
+      <Terms xmlns="http://schemas.microsoft.com/office/infopath/2007/PartnerControls"/>
+    </lcf76f155ced4ddcb4097134ff3c332f>
+  </documentManagement>
+</p:properties>
+</file>
+
+<file path=customXml/item3.xml><?xml version="1.0" encoding="utf-8"?>
+<?mso-contentType ?>
+<FormTemplates xmlns="http://schemas.microsoft.com/sharepoint/v3/contenttype/forms">
+  <Display>DocumentLibraryForm</Display>
+  <Edit>DocumentLibraryForm</Edit>
+  <New>DocumentLibraryForm</New>
+</FormTemplates>
+</file>
+
 <file path=customXml/itemProps1.xml><?xml version="1.0" encoding="utf-8"?>
-<ds:datastoreItem xmlns:ds="http://schemas.openxmlformats.org/officeDocument/2006/customXml" ds:itemID="{80DAA608-0190-429D-AD41-8CD299B977EE}">
+<ds:datastoreItem xmlns:ds="http://schemas.openxmlformats.org/officeDocument/2006/customXml" ds:itemID="{BF27B258-D6B0-4547-8EFF-7C2DB588988C}">
   <ds:schemaRefs>
-    <ds:schemaRef ds:uri="http://schemas.microsoft.com/sharepoint/v3/contenttype/forms"/>
+    <ds:schemaRef ds:uri="http://schemas.microsoft.com/office/2006/metadata/contentType"/>
+    <ds:schemaRef ds:uri="http://schemas.microsoft.com/office/2006/metadata/properties/metaAttributes"/>
+    <ds:schemaRef ds:uri="http://www.w3.org/2001/XMLSchema"/>
+    <ds:schemaRef ds:uri="http://schemas.microsoft.com/office/2006/metadata/properties"/>
+    <ds:schemaRef ds:uri="26b2a768-8cb9-4416-8124-d54af226ff97"/>
+    <ds:schemaRef ds:uri="79868109-44eb-4a19-9399-62a0a0aa7bba"/>
+    <ds:schemaRef ds:uri="http://schemas.microsoft.com/office/2006/documentManagement/types"/>
+    <ds:schemaRef ds:uri="http://schemas.microsoft.com/office/infopath/2007/PartnerControls"/>
+    <ds:schemaRef ds:uri="http://schemas.openxmlformats.org/package/2006/metadata/core-properties"/>
+    <ds:schemaRef ds:uri="http://purl.org/dc/elements/1.1/"/>
+    <ds:schemaRef ds:uri="http://purl.org/dc/terms/"/>
+    <ds:schemaRef ds:uri="http://schemas.microsoft.com/internal/obd"/>
   </ds:schemaRefs>
 </ds:datastoreItem>
 </file>
@@ -3879,20 +3890,9 @@
 </file>
 
 <file path=customXml/itemProps3.xml><?xml version="1.0" encoding="utf-8"?>
-<ds:datastoreItem xmlns:ds="http://schemas.openxmlformats.org/officeDocument/2006/customXml" ds:itemID="{BF27B258-D6B0-4547-8EFF-7C2DB588988C}">
+<ds:datastoreItem xmlns:ds="http://schemas.openxmlformats.org/officeDocument/2006/customXml" ds:itemID="{80DAA608-0190-429D-AD41-8CD299B977EE}">
   <ds:schemaRefs>
-    <ds:schemaRef ds:uri="http://schemas.microsoft.com/office/2006/metadata/contentType"/>
-    <ds:schemaRef ds:uri="http://schemas.microsoft.com/office/2006/metadata/properties/metaAttributes"/>
-    <ds:schemaRef ds:uri="http://www.w3.org/2001/XMLSchema"/>
-    <ds:schemaRef ds:uri="http://schemas.microsoft.com/office/2006/metadata/properties"/>
-    <ds:schemaRef ds:uri="26b2a768-8cb9-4416-8124-d54af226ff97"/>
-    <ds:schemaRef ds:uri="79868109-44eb-4a19-9399-62a0a0aa7bba"/>
-    <ds:schemaRef ds:uri="http://schemas.microsoft.com/office/2006/documentManagement/types"/>
-    <ds:schemaRef ds:uri="http://schemas.microsoft.com/office/infopath/2007/PartnerControls"/>
-    <ds:schemaRef ds:uri="http://schemas.openxmlformats.org/package/2006/metadata/core-properties"/>
-    <ds:schemaRef ds:uri="http://purl.org/dc/elements/1.1/"/>
-    <ds:schemaRef ds:uri="http://purl.org/dc/terms/"/>
-    <ds:schemaRef ds:uri="http://schemas.microsoft.com/internal/obd"/>
+    <ds:schemaRef ds:uri="http://schemas.microsoft.com/sharepoint/v3/contenttype/forms"/>
   </ds:schemaRefs>
 </ds:datastoreItem>
 </file>
</xml_diff>

<commit_message>
Fixed limit switch pin labels
</commit_message>
<xml_diff>
--- a/Documentation/ESP Pin Mapping Notes.docx
+++ b/Documentation/ESP Pin Mapping Notes.docx
@@ -1756,7 +1756,10 @@
           </w:tcPr>
           <w:p>
             <w:r>
-              <w:t>Limit switch 2</w:t>
+              <w:t>Top l</w:t>
+            </w:r>
+            <w:r>
+              <w:t>imit switch</w:t>
             </w:r>
           </w:p>
         </w:tc>
@@ -1808,10 +1811,10 @@
           </w:tcPr>
           <w:p>
             <w:r>
-              <w:t xml:space="preserve">Limit switch </w:t>
-            </w:r>
-            <w:r>
-              <w:t>1</w:t>
+              <w:t>Bottom l</w:t>
+            </w:r>
+            <w:r>
+              <w:t>imit switch</w:t>
             </w:r>
           </w:p>
         </w:tc>

</xml_diff>